<commit_message>
final knit of Rmd to docx
</commit_message>
<xml_diff>
--- a/code/FinalReport_draft.docx
+++ b/code/FinalReport_draft.docx
@@ -566,7 +566,7 @@
         <w:pStyle w:val="FirstParagraph"/>
       </w:pPr>
       <w:r>
-        <w:t xml:space="preserve">The linear model is statistically significant given the p-value is below the alpha of 0.05 (it is also below an alpha of 0.01). The coefficient t-value is a measure of how many standard deviations our coefficient estimate is far away from 0. In the temperature linear model, the t-statistic value is relatively far away from zero and is large relative to the standard error, which could indicate a relationship exists.</w:t>
+        <w:t xml:space="preserve">Given the derived equation, one unit change in normalized temperature is expected to produce an increase in hourly ridership of 381.3 riders. While this model is statistically significant, the associated R-squared value suggests that only 16.4% of the variance in total bike demand can be explained by variance in temperature. The low R-squared value of 0.164 indicates that the model is not a strong fit for the data and that the linear relationship between temperature and demand is not particularly strong.</w:t>
       </w:r>
     </w:p>
     <w:p>
@@ -574,7 +574,7 @@
         <w:pStyle w:val="BodyText"/>
       </w:pPr>
       <w:r>
-        <w:t xml:space="preserve">However, the R squared value is only 0.1638, which indicates that the linear model is not a strong fit to the data and that the relationship between temperature and demand is not particularly strong. This R squared means roughly 16.4% of the variance found in overall demand can be explained by the actual temperature.</w:t>
+        <w:t xml:space="preserve">The coefficient t-value is a measure of how many standard deviations our coefficient estimate is far away from 0. In the temperature linear model, the t-statistic value is relatively far away from zero and is large relative to the standard error, which could indicate a relationship exists.</w:t>
       </w:r>
     </w:p>
     <w:p>
@@ -695,7 +695,25 @@
       <w:pPr>
         <w:pStyle w:val="Heading3"/>
       </w:pPr>
-      <w:bookmarkStart w:id="34" w:name="is-there-a-rush-hour-for-bike-rentals"/>
+      <w:bookmarkStart w:id="34" w:name="workdays-vs.-weekendsholidays"/>
+      <w:r>
+        <w:t xml:space="preserve">Workdays vs. Weekends/Holidays</w:t>
+      </w:r>
+      <w:bookmarkEnd w:id="34"/>
+    </w:p>
+    <w:p>
+      <w:pPr>
+        <w:pStyle w:val="FirstParagraph"/>
+      </w:pPr>
+      <w:r>
+        <w:t xml:space="preserve">Hypothesis: Registered users demand more bike on weekdays compared to the weekend or holiday. Do you agree?</w:t>
+      </w:r>
+    </w:p>
+    <w:p>
+      <w:pPr>
+        <w:pStyle w:val="Heading3"/>
+      </w:pPr>
+      <w:bookmarkStart w:id="35" w:name="is-there-a-rush-hour-for-bike-rentals"/>
       <w:r>
         <w:t xml:space="preserve">Is there a</w:t>
       </w:r>
@@ -717,7 +735,7 @@
       <w:r>
         <w:t xml:space="preserve">for bike rentals?</w:t>
       </w:r>
-      <w:bookmarkEnd w:id="34"/>
+      <w:bookmarkEnd w:id="35"/>
     </w:p>
     <w:p>
       <w:pPr>
@@ -895,24 +913,6 @@
       </w:r>
       <w:r>
         <w:t xml:space="preserve">. Again, the result was to not reject the null hypothesis as the test statistic was not in the rejection range. So, there is evidence that the overnight hours are low demand periods.</w:t>
-      </w:r>
-    </w:p>
-    <w:p>
-      <w:pPr>
-        <w:pStyle w:val="Heading3"/>
-      </w:pPr>
-      <w:bookmarkStart w:id="35" w:name="workdays-vs.-weekendsholidays"/>
-      <w:r>
-        <w:t xml:space="preserve">Workdays vs. Weekends/Holidays</w:t>
-      </w:r>
-      <w:bookmarkEnd w:id="35"/>
-    </w:p>
-    <w:p>
-      <w:pPr>
-        <w:pStyle w:val="FirstParagraph"/>
-      </w:pPr>
-      <w:r>
-        <w:t xml:space="preserve">Hypothesis: Registered users demand more bike on weekdays compared to the weekend or holiday. Do you agree?</w:t>
       </w:r>
     </w:p>
     <w:p>

</xml_diff>